<commit_message>
Added first Python program (bank details)
Add bank class program
</commit_message>
<xml_diff>
--- a/2.docx
+++ b/2.docx
@@ -4,308 +4,84 @@
   <w:body>
     <w:p>
       <w:r>
-        <w:t xml:space="preserve">def </w:t>
-      </w:r>
-      <w:proofErr w:type="spellStart"/>
-      <w:r>
-        <w:t>has_unique_chars</w:t>
-      </w:r>
-      <w:proofErr w:type="spellEnd"/>
-      <w:r>
-        <w:t>(s):</w:t>
-      </w:r>
-      <w:r>
-        <w:br/>
-        <w:t xml:space="preserve">    chars = [False] * 123</w:t>
-      </w:r>
-      <w:r>
-        <w:br/>
-        <w:t xml:space="preserve">    for </w:t>
-      </w:r>
-      <w:proofErr w:type="spellStart"/>
-      <w:r>
-        <w:t>ch</w:t>
-      </w:r>
-      <w:proofErr w:type="spellEnd"/>
-      <w:r>
-        <w:t xml:space="preserve"> in s:</w:t>
-      </w:r>
-      <w:r>
-        <w:br/>
-        <w:t xml:space="preserve">        </w:t>
-      </w:r>
-      <w:proofErr w:type="spellStart"/>
-      <w:r>
-        <w:t>val</w:t>
-      </w:r>
-      <w:proofErr w:type="spellEnd"/>
-      <w:r>
-        <w:t xml:space="preserve"> = </w:t>
-      </w:r>
-      <w:proofErr w:type="spellStart"/>
-      <w:r>
-        <w:t>ord</w:t>
-      </w:r>
-      <w:proofErr w:type="spellEnd"/>
-      <w:r>
-        <w:t>(</w:t>
-      </w:r>
-      <w:proofErr w:type="spellStart"/>
-      <w:r>
-        <w:t>ch</w:t>
-      </w:r>
-      <w:proofErr w:type="spellEnd"/>
-      <w:r>
-        <w:t>)</w:t>
-      </w:r>
-      <w:r>
-        <w:br/>
-        <w:t xml:space="preserve">        if chars[</w:t>
-      </w:r>
-      <w:proofErr w:type="spellStart"/>
-      <w:r>
-        <w:t>val</w:t>
-      </w:r>
-      <w:proofErr w:type="spellEnd"/>
-      <w:r>
-        <w:t>]:</w:t>
-      </w:r>
-      <w:r>
-        <w:br/>
-        <w:t xml:space="preserve">            return False</w:t>
-      </w:r>
-      <w:r>
-        <w:br/>
-        <w:t xml:space="preserve">        chars[</w:t>
-      </w:r>
-      <w:proofErr w:type="spellStart"/>
-      <w:r>
-        <w:t>val</w:t>
-      </w:r>
-      <w:proofErr w:type="spellEnd"/>
-      <w:r>
-        <w:t>] = True</w:t>
-      </w:r>
-      <w:r>
-        <w:br/>
-        <w:t xml:space="preserve">    return True</w:t>
-      </w:r>
-      <w:r>
-        <w:br/>
-      </w:r>
-      <w:r>
-        <w:br/>
-        <w:t>print(</w:t>
-      </w:r>
-      <w:proofErr w:type="spellStart"/>
-      <w:r>
-        <w:t>has_unique_chars</w:t>
-      </w:r>
-      <w:proofErr w:type="spellEnd"/>
-      <w:r>
-        <w:t>("</w:t>
-      </w:r>
-      <w:proofErr w:type="spellStart"/>
-      <w:r>
-        <w:t>malayalam</w:t>
-      </w:r>
-      <w:proofErr w:type="spellEnd"/>
-      <w:r>
-        <w:t>"))</w:t>
-      </w:r>
-      <w:r>
-        <w:br/>
-        <w:t>print(</w:t>
-      </w:r>
-      <w:proofErr w:type="spellStart"/>
-      <w:r>
-        <w:t>has_unique_chars</w:t>
-      </w:r>
-      <w:proofErr w:type="spellEnd"/>
-      <w:r>
-        <w:t>("</w:t>
-      </w:r>
-      <w:proofErr w:type="spellStart"/>
-      <w:r>
-        <w:t>english</w:t>
-      </w:r>
-      <w:proofErr w:type="spellEnd"/>
-      <w:r>
-        <w:t>"))</w:t>
-      </w:r>
-      <w:r>
-        <w:br/>
-        <w:t>print(</w:t>
-      </w:r>
-      <w:proofErr w:type="spellStart"/>
-      <w:r>
-        <w:t>has_unique_chars</w:t>
-      </w:r>
-      <w:proofErr w:type="spellEnd"/>
-      <w:r>
-        <w:t>("</w:t>
-      </w:r>
-      <w:proofErr w:type="spellStart"/>
-      <w:r>
-        <w:t>abcdabcd</w:t>
-      </w:r>
-      <w:proofErr w:type="spellEnd"/>
-      <w:r>
-        <w:t>"))</w:t>
-      </w:r>
-    </w:p>
-    <w:p/>
-    <w:p/>
-    <w:p>
-      <w:r>
-        <w:t xml:space="preserve">def </w:t>
-      </w:r>
-      <w:proofErr w:type="spellStart"/>
-      <w:r>
-        <w:t>has_unique_chars</w:t>
-      </w:r>
-      <w:proofErr w:type="spellEnd"/>
-      <w:r>
-        <w:t>(s):</w:t>
-      </w:r>
-      <w:r>
-        <w:br/>
-        <w:t xml:space="preserve">    chars = [False] * 123</w:t>
-      </w:r>
-      <w:r>
-        <w:br/>
-        <w:t xml:space="preserve">    for </w:t>
-      </w:r>
-      <w:proofErr w:type="spellStart"/>
-      <w:r>
-        <w:t>ch</w:t>
-      </w:r>
-      <w:proofErr w:type="spellEnd"/>
-      <w:r>
-        <w:t xml:space="preserve"> in s:</w:t>
-      </w:r>
-      <w:r>
-        <w:br/>
-        <w:t xml:space="preserve">        </w:t>
-      </w:r>
-      <w:proofErr w:type="spellStart"/>
-      <w:r>
-        <w:t>val</w:t>
-      </w:r>
-      <w:proofErr w:type="spellEnd"/>
-      <w:r>
-        <w:t xml:space="preserve"> = </w:t>
-      </w:r>
-      <w:proofErr w:type="spellStart"/>
-      <w:r>
-        <w:t>ord</w:t>
-      </w:r>
-      <w:proofErr w:type="spellEnd"/>
-      <w:r>
-        <w:t>(</w:t>
-      </w:r>
-      <w:proofErr w:type="spellStart"/>
-      <w:r>
-        <w:t>ch</w:t>
-      </w:r>
-      <w:proofErr w:type="spellEnd"/>
-      <w:r>
-        <w:t>)</w:t>
-      </w:r>
-      <w:r>
-        <w:br/>
-        <w:t xml:space="preserve">        if chars[</w:t>
-      </w:r>
-      <w:proofErr w:type="spellStart"/>
-      <w:r>
-        <w:t>val</w:t>
-      </w:r>
-      <w:proofErr w:type="spellEnd"/>
-      <w:r>
-        <w:t>]:</w:t>
-      </w:r>
-      <w:r>
-        <w:br/>
-        <w:t xml:space="preserve">            return False</w:t>
-      </w:r>
-      <w:r>
-        <w:br/>
-        <w:t xml:space="preserve">        chars[</w:t>
-      </w:r>
-      <w:proofErr w:type="spellStart"/>
-      <w:r>
-        <w:t>val</w:t>
-      </w:r>
-      <w:proofErr w:type="spellEnd"/>
-      <w:r>
-        <w:t>] = True</w:t>
-      </w:r>
-      <w:r>
-        <w:br/>
-        <w:t xml:space="preserve">    return True</w:t>
-      </w:r>
-      <w:r>
-        <w:br/>
-      </w:r>
-      <w:r>
-        <w:br/>
-        <w:t>print(</w:t>
-      </w:r>
-      <w:proofErr w:type="spellStart"/>
-      <w:r>
-        <w:t>has_unique_chars</w:t>
-      </w:r>
-      <w:proofErr w:type="spellEnd"/>
-      <w:r>
-        <w:t>("</w:t>
-      </w:r>
-      <w:proofErr w:type="spellStart"/>
-      <w:r>
-        <w:t>malayalam</w:t>
-      </w:r>
-      <w:proofErr w:type="spellEnd"/>
-      <w:r>
-        <w:t>"))</w:t>
-      </w:r>
-      <w:r>
-        <w:br/>
-        <w:t>print(</w:t>
-      </w:r>
-      <w:proofErr w:type="spellStart"/>
-      <w:r>
-        <w:t>has_unique_chars</w:t>
-      </w:r>
-      <w:proofErr w:type="spellEnd"/>
-      <w:r>
-        <w:t>("</w:t>
-      </w:r>
-      <w:proofErr w:type="spellStart"/>
-      <w:r>
-        <w:t>english</w:t>
-      </w:r>
-      <w:proofErr w:type="spellEnd"/>
-      <w:r>
-        <w:t>"))</w:t>
-      </w:r>
-      <w:r>
-        <w:br/>
-        <w:t>print(</w:t>
-      </w:r>
-      <w:proofErr w:type="spellStart"/>
-      <w:r>
-        <w:t>has_unique_chars</w:t>
-      </w:r>
-      <w:proofErr w:type="spellEnd"/>
-      <w:r>
-        <w:t>("</w:t>
-      </w:r>
-      <w:proofErr w:type="spellStart"/>
-      <w:r>
-        <w:t>abcdabcd</w:t>
-      </w:r>
-      <w:proofErr w:type="spellEnd"/>
-      <w:r>
-        <w:t>"))</w:t>
+        <w:br/>
+        <w:t>class bank():</w:t>
+      </w:r>
+      <w:r>
+        <w:br/>
+        <w:t xml:space="preserve">    def bank_details(self):</w:t>
+      </w:r>
+      <w:r>
+        <w:br/>
+        <w:t xml:space="preserve">        print("bank name = SBI Ernakulam")</w:t>
+      </w:r>
+      <w:r>
+        <w:br/>
+        <w:t>class client(bank):</w:t>
+      </w:r>
+      <w:r>
+        <w:br/>
+        <w:t xml:space="preserve">    def __init__(self,name,account_no,balance):</w:t>
+      </w:r>
+      <w:r>
+        <w:br/>
+        <w:t xml:space="preserve">        self.name = name</w:t>
+      </w:r>
+      <w:r>
+        <w:br/>
+        <w:t xml:space="preserve">        self.account_number = account_no</w:t>
+      </w:r>
+      <w:r>
+        <w:br/>
+        <w:t xml:space="preserve">        self.balance = balance</w:t>
+      </w:r>
+      <w:r>
+        <w:br/>
+        <w:t xml:space="preserve">    def b_details(self):</w:t>
+      </w:r>
+      <w:r>
+        <w:br/>
+        <w:t xml:space="preserve">        print(self.name, ",name:")</w:t>
+      </w:r>
+      <w:r>
+        <w:br/>
+        <w:t xml:space="preserve">        print(self.account_number, ",balance:")</w:t>
+      </w:r>
+      <w:r>
+        <w:br/>
+        <w:t xml:space="preserve">        print(self.account_number, ",account number:")</w:t>
+      </w:r>
+      <w:r>
+        <w:br/>
+      </w:r>
+      <w:r>
+        <w:br/>
+      </w:r>
+      <w:r>
+        <w:br/>
+      </w:r>
+      <w:r>
+        <w:br/>
+        <w:t>B1=client("akhil", "0098765", "1000rs")</w:t>
+      </w:r>
+      <w:r>
+        <w:br/>
+        <w:t>B2=client("anu", "00954321", "500rs")</w:t>
+      </w:r>
+      <w:r>
+        <w:br/>
+        <w:t>#</w:t>
+      </w:r>
+      <w:r>
+        <w:br/>
+        <w:t>B1.b_details()</w:t>
+      </w:r>
+      <w:r>
+        <w:br/>
+        <w:t>B2.b_details()</w:t>
+      </w:r>
+      <w:r>
+        <w:br/>
       </w:r>
     </w:p>
     <w:p/>

</xml_diff>